<commit_message>
Added functionality to search word button
</commit_message>
<xml_diff>
--- a/Application design.docx
+++ b/Application design.docx
@@ -10014,8 +10014,6 @@
       <w:r>
         <w:br w:type="page"/>
       </w:r>
-      <w:bookmarkStart w:id="0" w:name="_GoBack"/>
-      <w:bookmarkEnd w:id="0"/>
     </w:p>
     <w:p>
       <w:r>
@@ -10025,9 +10023,141 @@
         </w:rPr>
         <w:lastRenderedPageBreak/>
         <mc:AlternateContent>
+          <mc:Choice Requires="wps">
+            <w:drawing>
+              <wp:anchor distT="0" distB="0" distL="114300" distR="114300" simplePos="0" relativeHeight="251795456" behindDoc="0" locked="0" layoutInCell="1" allowOverlap="1" wp14:anchorId="3BD46A83" wp14:editId="0F97CD25">
+                <wp:simplePos x="0" y="0"/>
+                <wp:positionH relativeFrom="column">
+                  <wp:posOffset>5677099</wp:posOffset>
+                </wp:positionH>
+                <wp:positionV relativeFrom="paragraph">
+                  <wp:posOffset>981786</wp:posOffset>
+                </wp:positionV>
+                <wp:extent cx="1772920" cy="533400"/>
+                <wp:effectExtent l="0" t="0" r="36830" b="57150"/>
+                <wp:wrapNone/>
+                <wp:docPr id="268" name="Text Box 14"/>
+                <wp:cNvGraphicFramePr>
+                  <a:graphicFrameLocks xmlns:a="http://schemas.openxmlformats.org/drawingml/2006/main"/>
+                </wp:cNvGraphicFramePr>
+                <a:graphic xmlns:a="http://schemas.openxmlformats.org/drawingml/2006/main">
+                  <a:graphicData uri="http://schemas.microsoft.com/office/word/2010/wordprocessingShape">
+                    <wps:wsp>
+                      <wps:cNvSpPr txBox="1">
+                        <a:spLocks noChangeArrowheads="1"/>
+                      </wps:cNvSpPr>
+                      <wps:spPr bwMode="auto">
+                        <a:xfrm>
+                          <a:off x="0" y="0"/>
+                          <a:ext cx="1772920" cy="533400"/>
+                        </a:xfrm>
+                        <a:prstGeom prst="rect">
+                          <a:avLst/>
+                        </a:prstGeom>
+                        <a:gradFill rotWithShape="0">
+                          <a:gsLst>
+                            <a:gs pos="0">
+                              <a:schemeClr val="lt1">
+                                <a:lumMod val="100000"/>
+                                <a:lumOff val="0"/>
+                              </a:schemeClr>
+                            </a:gs>
+                            <a:gs pos="100000">
+                              <a:schemeClr val="accent1">
+                                <a:lumMod val="40000"/>
+                                <a:lumOff val="60000"/>
+                              </a:schemeClr>
+                            </a:gs>
+                          </a:gsLst>
+                          <a:lin ang="5400000" scaled="1"/>
+                        </a:gradFill>
+                        <a:ln w="12700">
+                          <a:solidFill>
+                            <a:srgbClr val="00B050"/>
+                          </a:solidFill>
+                          <a:miter lim="800000"/>
+                          <a:headEnd/>
+                          <a:tailEnd/>
+                        </a:ln>
+                        <a:effectLst>
+                          <a:outerShdw dist="28398" dir="3806097" algn="ctr" rotWithShape="0">
+                            <a:schemeClr val="accent1">
+                              <a:lumMod val="50000"/>
+                              <a:lumOff val="0"/>
+                              <a:alpha val="50000"/>
+                            </a:schemeClr>
+                          </a:outerShdw>
+                        </a:effectLst>
+                      </wps:spPr>
+                      <wps:txbx>
+                        <w:txbxContent>
+                          <w:p>
+                            <w:pPr>
+                              <w:rPr>
+                                <w:lang w:val="en-US"/>
+                              </w:rPr>
+                            </w:pPr>
+                            <w:r>
+                              <w:rPr>
+                                <w:lang w:val="en-US"/>
+                              </w:rPr>
+                              <w:t>Button: Search database</w:t>
+                            </w:r>
+                          </w:p>
+                        </w:txbxContent>
+                      </wps:txbx>
+                      <wps:bodyPr rot="0" vert="horz" wrap="square" lIns="91440" tIns="45720" rIns="91440" bIns="45720" anchor="t" anchorCtr="0" upright="1">
+                        <a:noAutofit/>
+                      </wps:bodyPr>
+                    </wps:wsp>
+                  </a:graphicData>
+                </a:graphic>
+                <wp14:sizeRelH relativeFrom="margin">
+                  <wp14:pctWidth>0</wp14:pctWidth>
+                </wp14:sizeRelH>
+              </wp:anchor>
+            </w:drawing>
+          </mc:Choice>
+          <mc:Fallback>
+            <w:pict>
+              <v:shapetype w14:anchorId="3BD46A83" id="_x0000_t202" coordsize="21600,21600" o:spt="202" path="m,l,21600r21600,l21600,xe">
+                <v:stroke joinstyle="miter"/>
+                <v:path gradientshapeok="t" o:connecttype="rect"/>
+              </v:shapetype>
+              <v:shape id="_x0000_s1126" type="#_x0000_t202" style="position:absolute;left:0;text-align:left;margin-left:447pt;margin-top:77.3pt;width:139.6pt;height:42pt;z-index:251795456;visibility:visible;mso-wrap-style:square;mso-width-percent:0;mso-wrap-distance-left:9pt;mso-wrap-distance-top:0;mso-wrap-distance-right:9pt;mso-wrap-distance-bottom:0;mso-position-horizontal:absolute;mso-position-horizontal-relative:text;mso-position-vertical:absolute;mso-position-vertical-relative:text;mso-width-percent:0;mso-width-relative:margin;v-text-anchor:top" o:gfxdata="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" fillcolor="white [3201]" strokecolor="#00b050" strokeweight="1pt">
+                <v:fill color2="#b8cce4 [1300]" focus="100%" type="gradient"/>
+                <v:shadow on="t" color="#243f60 [1604]" opacity=".5" offset="1pt"/>
+                <v:textbox>
+                  <w:txbxContent>
+                    <w:p>
+                      <w:pPr>
+                        <w:rPr>
+                          <w:lang w:val="en-US"/>
+                        </w:rPr>
+                      </w:pPr>
+                      <w:r>
+                        <w:rPr>
+                          <w:lang w:val="en-US"/>
+                        </w:rPr>
+                        <w:t>Button: Search database</w:t>
+                      </w:r>
+                    </w:p>
+                  </w:txbxContent>
+                </v:textbox>
+              </v:shape>
+            </w:pict>
+          </mc:Fallback>
+        </mc:AlternateContent>
+      </w:r>
+      <w:r>
+        <w:rPr>
+          <w:noProof/>
+          <w:lang w:val="ru-RU" w:eastAsia="ru-RU"/>
+        </w:rPr>
+        <mc:AlternateContent>
           <mc:Choice Requires="wpg">
             <w:drawing>
-              <wp:anchor distT="0" distB="0" distL="114300" distR="114300" simplePos="0" relativeHeight="251787264" behindDoc="0" locked="0" layoutInCell="1" allowOverlap="1" wp14:anchorId="78B0C32F" wp14:editId="48E264C9">
+              <wp:anchor distT="0" distB="0" distL="114300" distR="114300" simplePos="0" relativeHeight="251787264" behindDoc="0" locked="0" layoutInCell="1" allowOverlap="1" wp14:anchorId="78B0C32F" wp14:editId="2C4417FE">
                 <wp:simplePos x="0" y="0"/>
                 <wp:positionH relativeFrom="column">
                   <wp:posOffset>1679357</wp:posOffset>
@@ -10198,8 +10328,8 @@
           </mc:Choice>
           <mc:Fallback>
             <w:pict>
-              <v:group w14:anchorId="78B0C32F" id="Group 263" o:spid="_x0000_s1126" style="position:absolute;left:0;text-align:left;margin-left:132.25pt;margin-top:312.6pt;width:303pt;height:42pt;z-index:251787264" coordsize="38479,5334" o:gfxdata="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">
-                <v:shape id="_x0000_s1127" type="#_x0000_t202" style="position:absolute;width:18014;height:5334;visibility:visible;mso-wrap-style:square;v-text-anchor:top" o:gfxdata="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" fillcolor="white [3201]" strokecolor="#00b050" strokeweight="1pt">
+              <v:group w14:anchorId="78B0C32F" id="Group 263" o:spid="_x0000_s1127" style="position:absolute;left:0;text-align:left;margin-left:132.25pt;margin-top:312.6pt;width:303pt;height:42pt;z-index:251787264" coordsize="38479,5334" o:gfxdata="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">
+                <v:shape id="_x0000_s1128" type="#_x0000_t202" style="position:absolute;width:18014;height:5334;visibility:visible;mso-wrap-style:square;v-text-anchor:top" o:gfxdata="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" fillcolor="white [3201]" strokecolor="#00b050" strokeweight="1pt">
                   <v:fill color2="#b8cce4 [1300]" focus="100%" type="gradient"/>
                   <v:shadow on="t" color="#243f60 [1604]" opacity=".5" offset="1pt"/>
                   <v:textbox>
@@ -10220,7 +10350,7 @@
                     </w:txbxContent>
                   </v:textbox>
                 </v:shape>
-                <v:shape id="_x0000_s1128" type="#_x0000_t202" style="position:absolute;left:19379;width:19100;height:5334;visibility:visible;mso-wrap-style:square;v-text-anchor:top" o:gfxdata="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" fillcolor="white [3201]" strokecolor="#00b050" strokeweight="1pt">
+                <v:shape id="_x0000_s1129" type="#_x0000_t202" style="position:absolute;left:19379;width:19100;height:5334;visibility:visible;mso-wrap-style:square;v-text-anchor:top" o:gfxdata="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" fillcolor="white [3201]" strokecolor="#00b050" strokeweight="1pt">
                   <v:fill color2="#b8cce4 [1300]" focus="100%" type="gradient"/>
                   <v:shadow on="t" color="#243f60 [1604]" opacity=".5" offset="1pt"/>
                   <v:textbox>
@@ -10242,134 +10372,6 @@
                   </v:textbox>
                 </v:shape>
               </v:group>
-            </w:pict>
-          </mc:Fallback>
-        </mc:AlternateContent>
-      </w:r>
-      <w:r>
-        <w:rPr>
-          <w:noProof/>
-          <w:lang w:val="ru-RU" w:eastAsia="ru-RU"/>
-        </w:rPr>
-        <mc:AlternateContent>
-          <mc:Choice Requires="wps">
-            <w:drawing>
-              <wp:anchor distT="0" distB="0" distL="114300" distR="114300" simplePos="0" relativeHeight="251795456" behindDoc="0" locked="0" layoutInCell="1" allowOverlap="1" wp14:anchorId="3BD46A83" wp14:editId="30415D7E">
-                <wp:simplePos x="0" y="0"/>
-                <wp:positionH relativeFrom="column">
-                  <wp:posOffset>1678305</wp:posOffset>
-                </wp:positionH>
-                <wp:positionV relativeFrom="paragraph">
-                  <wp:posOffset>2495550</wp:posOffset>
-                </wp:positionV>
-                <wp:extent cx="1772920" cy="533400"/>
-                <wp:effectExtent l="0" t="0" r="36830" b="57150"/>
-                <wp:wrapNone/>
-                <wp:docPr id="268" name="Text Box 14"/>
-                <wp:cNvGraphicFramePr>
-                  <a:graphicFrameLocks xmlns:a="http://schemas.openxmlformats.org/drawingml/2006/main"/>
-                </wp:cNvGraphicFramePr>
-                <a:graphic xmlns:a="http://schemas.openxmlformats.org/drawingml/2006/main">
-                  <a:graphicData uri="http://schemas.microsoft.com/office/word/2010/wordprocessingShape">
-                    <wps:wsp>
-                      <wps:cNvSpPr txBox="1">
-                        <a:spLocks noChangeArrowheads="1"/>
-                      </wps:cNvSpPr>
-                      <wps:spPr bwMode="auto">
-                        <a:xfrm>
-                          <a:off x="0" y="0"/>
-                          <a:ext cx="1772920" cy="533400"/>
-                        </a:xfrm>
-                        <a:prstGeom prst="rect">
-                          <a:avLst/>
-                        </a:prstGeom>
-                        <a:gradFill rotWithShape="0">
-                          <a:gsLst>
-                            <a:gs pos="0">
-                              <a:schemeClr val="lt1">
-                                <a:lumMod val="100000"/>
-                                <a:lumOff val="0"/>
-                              </a:schemeClr>
-                            </a:gs>
-                            <a:gs pos="100000">
-                              <a:schemeClr val="accent1">
-                                <a:lumMod val="40000"/>
-                                <a:lumOff val="60000"/>
-                              </a:schemeClr>
-                            </a:gs>
-                          </a:gsLst>
-                          <a:lin ang="5400000" scaled="1"/>
-                        </a:gradFill>
-                        <a:ln w="12700">
-                          <a:solidFill>
-                            <a:srgbClr val="00B050"/>
-                          </a:solidFill>
-                          <a:miter lim="800000"/>
-                          <a:headEnd/>
-                          <a:tailEnd/>
-                        </a:ln>
-                        <a:effectLst>
-                          <a:outerShdw dist="28398" dir="3806097" algn="ctr" rotWithShape="0">
-                            <a:schemeClr val="accent1">
-                              <a:lumMod val="50000"/>
-                              <a:lumOff val="0"/>
-                              <a:alpha val="50000"/>
-                            </a:schemeClr>
-                          </a:outerShdw>
-                        </a:effectLst>
-                      </wps:spPr>
-                      <wps:txbx>
-                        <w:txbxContent>
-                          <w:p>
-                            <w:pPr>
-                              <w:rPr>
-                                <w:lang w:val="en-US"/>
-                              </w:rPr>
-                            </w:pPr>
-                            <w:r>
-                              <w:rPr>
-                                <w:lang w:val="en-US"/>
-                              </w:rPr>
-                              <w:t>Button: Search database</w:t>
-                            </w:r>
-                          </w:p>
-                        </w:txbxContent>
-                      </wps:txbx>
-                      <wps:bodyPr rot="0" vert="horz" wrap="square" lIns="91440" tIns="45720" rIns="91440" bIns="45720" anchor="t" anchorCtr="0" upright="1">
-                        <a:noAutofit/>
-                      </wps:bodyPr>
-                    </wps:wsp>
-                  </a:graphicData>
-                </a:graphic>
-                <wp14:sizeRelH relativeFrom="margin">
-                  <wp14:pctWidth>0</wp14:pctWidth>
-                </wp14:sizeRelH>
-              </wp:anchor>
-            </w:drawing>
-          </mc:Choice>
-          <mc:Fallback>
-            <w:pict>
-              <v:shape w14:anchorId="3BD46A83" id="_x0000_s1129" type="#_x0000_t202" style="position:absolute;left:0;text-align:left;margin-left:132.15pt;margin-top:196.5pt;width:139.6pt;height:42pt;z-index:251795456;visibility:visible;mso-wrap-style:square;mso-width-percent:0;mso-wrap-distance-left:9pt;mso-wrap-distance-top:0;mso-wrap-distance-right:9pt;mso-wrap-distance-bottom:0;mso-position-horizontal:absolute;mso-position-horizontal-relative:text;mso-position-vertical:absolute;mso-position-vertical-relative:text;mso-width-percent:0;mso-width-relative:margin;v-text-anchor:top" o:gfxdata="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" fillcolor="white [3201]" strokecolor="#00b050" strokeweight="1pt">
-                <v:fill color2="#b8cce4 [1300]" focus="100%" type="gradient"/>
-                <v:shadow on="t" color="#243f60 [1604]" opacity=".5" offset="1pt"/>
-                <v:textbox>
-                  <w:txbxContent>
-                    <w:p>
-                      <w:pPr>
-                        <w:rPr>
-                          <w:lang w:val="en-US"/>
-                        </w:rPr>
-                      </w:pPr>
-                      <w:r>
-                        <w:rPr>
-                          <w:lang w:val="en-US"/>
-                        </w:rPr>
-                        <w:t>Button: Search database</w:t>
-                      </w:r>
-                    </w:p>
-                  </w:txbxContent>
-                </v:textbox>
-              </v:shape>
             </w:pict>
           </mc:Fallback>
         </mc:AlternateContent>
@@ -11592,9 +11594,137 @@
         </w:rPr>
         <w:lastRenderedPageBreak/>
         <mc:AlternateContent>
+          <mc:Choice Requires="wps">
+            <w:drawing>
+              <wp:anchor distT="0" distB="0" distL="114300" distR="114300" simplePos="0" relativeHeight="251805696" behindDoc="0" locked="0" layoutInCell="1" allowOverlap="1" wp14:anchorId="115BE2E0" wp14:editId="75F8C2B1">
+                <wp:simplePos x="0" y="0"/>
+                <wp:positionH relativeFrom="column">
+                  <wp:posOffset>6032642</wp:posOffset>
+                </wp:positionH>
+                <wp:positionV relativeFrom="paragraph">
+                  <wp:posOffset>1050158</wp:posOffset>
+                </wp:positionV>
+                <wp:extent cx="1772920" cy="533400"/>
+                <wp:effectExtent l="0" t="0" r="36830" b="57150"/>
+                <wp:wrapNone/>
+                <wp:docPr id="339" name="Text Box 14"/>
+                <wp:cNvGraphicFramePr>
+                  <a:graphicFrameLocks xmlns:a="http://schemas.openxmlformats.org/drawingml/2006/main"/>
+                </wp:cNvGraphicFramePr>
+                <a:graphic xmlns:a="http://schemas.openxmlformats.org/drawingml/2006/main">
+                  <a:graphicData uri="http://schemas.microsoft.com/office/word/2010/wordprocessingShape">
+                    <wps:wsp>
+                      <wps:cNvSpPr txBox="1">
+                        <a:spLocks noChangeArrowheads="1"/>
+                      </wps:cNvSpPr>
+                      <wps:spPr bwMode="auto">
+                        <a:xfrm>
+                          <a:off x="0" y="0"/>
+                          <a:ext cx="1772920" cy="533400"/>
+                        </a:xfrm>
+                        <a:prstGeom prst="rect">
+                          <a:avLst/>
+                        </a:prstGeom>
+                        <a:gradFill rotWithShape="0">
+                          <a:gsLst>
+                            <a:gs pos="0">
+                              <a:schemeClr val="lt1">
+                                <a:lumMod val="100000"/>
+                                <a:lumOff val="0"/>
+                              </a:schemeClr>
+                            </a:gs>
+                            <a:gs pos="100000">
+                              <a:schemeClr val="accent1">
+                                <a:lumMod val="40000"/>
+                                <a:lumOff val="60000"/>
+                              </a:schemeClr>
+                            </a:gs>
+                          </a:gsLst>
+                          <a:lin ang="5400000" scaled="1"/>
+                        </a:gradFill>
+                        <a:ln w="12700">
+                          <a:solidFill>
+                            <a:srgbClr val="00B050"/>
+                          </a:solidFill>
+                          <a:miter lim="800000"/>
+                          <a:headEnd/>
+                          <a:tailEnd/>
+                        </a:ln>
+                        <a:effectLst>
+                          <a:outerShdw dist="28398" dir="3806097" algn="ctr" rotWithShape="0">
+                            <a:schemeClr val="accent1">
+                              <a:lumMod val="50000"/>
+                              <a:lumOff val="0"/>
+                              <a:alpha val="50000"/>
+                            </a:schemeClr>
+                          </a:outerShdw>
+                        </a:effectLst>
+                      </wps:spPr>
+                      <wps:txbx>
+                        <w:txbxContent>
+                          <w:p>
+                            <w:pPr>
+                              <w:rPr>
+                                <w:lang w:val="en-US"/>
+                              </w:rPr>
+                            </w:pPr>
+                            <w:r>
+                              <w:rPr>
+                                <w:lang w:val="en-US"/>
+                              </w:rPr>
+                              <w:t>Button: Search database</w:t>
+                            </w:r>
+                          </w:p>
+                        </w:txbxContent>
+                      </wps:txbx>
+                      <wps:bodyPr rot="0" vert="horz" wrap="square" lIns="91440" tIns="45720" rIns="91440" bIns="45720" anchor="t" anchorCtr="0" upright="1">
+                        <a:noAutofit/>
+                      </wps:bodyPr>
+                    </wps:wsp>
+                  </a:graphicData>
+                </a:graphic>
+                <wp14:sizeRelH relativeFrom="margin">
+                  <wp14:pctWidth>0</wp14:pctWidth>
+                </wp14:sizeRelH>
+              </wp:anchor>
+            </w:drawing>
+          </mc:Choice>
+          <mc:Fallback>
+            <w:pict>
+              <v:shape w14:anchorId="115BE2E0" id="_x0000_s1142" type="#_x0000_t202" style="position:absolute;left:0;text-align:left;margin-left:475pt;margin-top:82.7pt;width:139.6pt;height:42pt;z-index:251805696;visibility:visible;mso-wrap-style:square;mso-width-percent:0;mso-wrap-distance-left:9pt;mso-wrap-distance-top:0;mso-wrap-distance-right:9pt;mso-wrap-distance-bottom:0;mso-position-horizontal:absolute;mso-position-horizontal-relative:text;mso-position-vertical:absolute;mso-position-vertical-relative:text;mso-width-percent:0;mso-width-relative:margin;v-text-anchor:top" o:gfxdata="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" fillcolor="white [3201]" strokecolor="#00b050" strokeweight="1pt">
+                <v:fill color2="#b8cce4 [1300]" focus="100%" type="gradient"/>
+                <v:shadow on="t" color="#243f60 [1604]" opacity=".5" offset="1pt"/>
+                <v:textbox>
+                  <w:txbxContent>
+                    <w:p>
+                      <w:pPr>
+                        <w:rPr>
+                          <w:lang w:val="en-US"/>
+                        </w:rPr>
+                      </w:pPr>
+                      <w:r>
+                        <w:rPr>
+                          <w:lang w:val="en-US"/>
+                        </w:rPr>
+                        <w:t>Button: Search database</w:t>
+                      </w:r>
+                    </w:p>
+                  </w:txbxContent>
+                </v:textbox>
+              </v:shape>
+            </w:pict>
+          </mc:Fallback>
+        </mc:AlternateContent>
+      </w:r>
+      <w:r>
+        <w:rPr>
+          <w:noProof/>
+          <w:lang w:val="ru-RU" w:eastAsia="ru-RU"/>
+        </w:rPr>
+        <mc:AlternateContent>
           <mc:Choice Requires="wpg">
             <w:drawing>
-              <wp:anchor distT="0" distB="0" distL="114300" distR="114300" simplePos="0" relativeHeight="251801600" behindDoc="0" locked="0" layoutInCell="1" allowOverlap="1" wp14:anchorId="09E012EA" wp14:editId="5D01020D">
+              <wp:anchor distT="0" distB="0" distL="114300" distR="114300" simplePos="0" relativeHeight="251801600" behindDoc="0" locked="0" layoutInCell="1" allowOverlap="1" wp14:anchorId="09E012EA" wp14:editId="4CE7225E">
                 <wp:simplePos x="0" y="0"/>
                 <wp:positionH relativeFrom="column">
                   <wp:posOffset>1869790</wp:posOffset>
@@ -11765,8 +11895,8 @@
           </mc:Choice>
           <mc:Fallback>
             <w:pict>
-              <v:group w14:anchorId="09E012EA" id="Group 328" o:spid="_x0000_s1142" style="position:absolute;left:0;text-align:left;margin-left:147.25pt;margin-top:327.85pt;width:303pt;height:42pt;z-index:251801600" coordsize="38479,5334" o:gfxdata="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">
-                <v:shape id="_x0000_s1143" type="#_x0000_t202" style="position:absolute;width:18014;height:5334;visibility:visible;mso-wrap-style:square;v-text-anchor:top" o:gfxdata="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" fillcolor="white [3201]" strokecolor="#00b050" strokeweight="1pt">
+              <v:group w14:anchorId="09E012EA" id="Group 328" o:spid="_x0000_s1143" style="position:absolute;left:0;text-align:left;margin-left:147.25pt;margin-top:327.85pt;width:303pt;height:42pt;z-index:251801600" coordsize="38479,5334" o:gfxdata="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">
+                <v:shape id="_x0000_s1144" type="#_x0000_t202" style="position:absolute;width:18014;height:5334;visibility:visible;mso-wrap-style:square;v-text-anchor:top" o:gfxdata="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" fillcolor="white [3201]" strokecolor="#00b050" strokeweight="1pt">
                   <v:fill color2="#b8cce4 [1300]" focus="100%" type="gradient"/>
                   <v:shadow on="t" color="#243f60 [1604]" opacity=".5" offset="1pt"/>
                   <v:textbox>
@@ -11787,7 +11917,7 @@
                     </w:txbxContent>
                   </v:textbox>
                 </v:shape>
-                <v:shape id="_x0000_s1144" type="#_x0000_t202" style="position:absolute;left:19379;width:19100;height:5334;visibility:visible;mso-wrap-style:square;v-text-anchor:top" o:gfxdata="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" fillcolor="white [3201]" strokecolor="#00b050" strokeweight="1pt">
+                <v:shape id="_x0000_s1145" type="#_x0000_t202" style="position:absolute;left:19379;width:19100;height:5334;visibility:visible;mso-wrap-style:square;v-text-anchor:top" o:gfxdata="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" fillcolor="white [3201]" strokecolor="#00b050" strokeweight="1pt">
                   <v:fill color2="#b8cce4 [1300]" focus="100%" type="gradient"/>
                   <v:shadow on="t" color="#243f60 [1604]" opacity=".5" offset="1pt"/>
                   <v:textbox>
@@ -11809,134 +11939,6 @@
                   </v:textbox>
                 </v:shape>
               </v:group>
-            </w:pict>
-          </mc:Fallback>
-        </mc:AlternateContent>
-      </w:r>
-      <w:r>
-        <w:rPr>
-          <w:noProof/>
-          <w:lang w:val="ru-RU" w:eastAsia="ru-RU"/>
-        </w:rPr>
-        <mc:AlternateContent>
-          <mc:Choice Requires="wps">
-            <w:drawing>
-              <wp:anchor distT="0" distB="0" distL="114300" distR="114300" simplePos="0" relativeHeight="251805696" behindDoc="0" locked="0" layoutInCell="1" allowOverlap="1" wp14:anchorId="115BE2E0" wp14:editId="0AB88D62">
-                <wp:simplePos x="0" y="0"/>
-                <wp:positionH relativeFrom="column">
-                  <wp:posOffset>1870587</wp:posOffset>
-                </wp:positionH>
-                <wp:positionV relativeFrom="paragraph">
-                  <wp:posOffset>2497266</wp:posOffset>
-                </wp:positionV>
-                <wp:extent cx="1772920" cy="533400"/>
-                <wp:effectExtent l="0" t="0" r="36830" b="57150"/>
-                <wp:wrapNone/>
-                <wp:docPr id="339" name="Text Box 14"/>
-                <wp:cNvGraphicFramePr>
-                  <a:graphicFrameLocks xmlns:a="http://schemas.openxmlformats.org/drawingml/2006/main"/>
-                </wp:cNvGraphicFramePr>
-                <a:graphic xmlns:a="http://schemas.openxmlformats.org/drawingml/2006/main">
-                  <a:graphicData uri="http://schemas.microsoft.com/office/word/2010/wordprocessingShape">
-                    <wps:wsp>
-                      <wps:cNvSpPr txBox="1">
-                        <a:spLocks noChangeArrowheads="1"/>
-                      </wps:cNvSpPr>
-                      <wps:spPr bwMode="auto">
-                        <a:xfrm>
-                          <a:off x="0" y="0"/>
-                          <a:ext cx="1772920" cy="533400"/>
-                        </a:xfrm>
-                        <a:prstGeom prst="rect">
-                          <a:avLst/>
-                        </a:prstGeom>
-                        <a:gradFill rotWithShape="0">
-                          <a:gsLst>
-                            <a:gs pos="0">
-                              <a:schemeClr val="lt1">
-                                <a:lumMod val="100000"/>
-                                <a:lumOff val="0"/>
-                              </a:schemeClr>
-                            </a:gs>
-                            <a:gs pos="100000">
-                              <a:schemeClr val="accent1">
-                                <a:lumMod val="40000"/>
-                                <a:lumOff val="60000"/>
-                              </a:schemeClr>
-                            </a:gs>
-                          </a:gsLst>
-                          <a:lin ang="5400000" scaled="1"/>
-                        </a:gradFill>
-                        <a:ln w="12700">
-                          <a:solidFill>
-                            <a:srgbClr val="00B050"/>
-                          </a:solidFill>
-                          <a:miter lim="800000"/>
-                          <a:headEnd/>
-                          <a:tailEnd/>
-                        </a:ln>
-                        <a:effectLst>
-                          <a:outerShdw dist="28398" dir="3806097" algn="ctr" rotWithShape="0">
-                            <a:schemeClr val="accent1">
-                              <a:lumMod val="50000"/>
-                              <a:lumOff val="0"/>
-                              <a:alpha val="50000"/>
-                            </a:schemeClr>
-                          </a:outerShdw>
-                        </a:effectLst>
-                      </wps:spPr>
-                      <wps:txbx>
-                        <w:txbxContent>
-                          <w:p>
-                            <w:pPr>
-                              <w:rPr>
-                                <w:lang w:val="en-US"/>
-                              </w:rPr>
-                            </w:pPr>
-                            <w:r>
-                              <w:rPr>
-                                <w:lang w:val="en-US"/>
-                              </w:rPr>
-                              <w:t>Button: Search database</w:t>
-                            </w:r>
-                          </w:p>
-                        </w:txbxContent>
-                      </wps:txbx>
-                      <wps:bodyPr rot="0" vert="horz" wrap="square" lIns="91440" tIns="45720" rIns="91440" bIns="45720" anchor="t" anchorCtr="0" upright="1">
-                        <a:noAutofit/>
-                      </wps:bodyPr>
-                    </wps:wsp>
-                  </a:graphicData>
-                </a:graphic>
-                <wp14:sizeRelH relativeFrom="margin">
-                  <wp14:pctWidth>0</wp14:pctWidth>
-                </wp14:sizeRelH>
-              </wp:anchor>
-            </w:drawing>
-          </mc:Choice>
-          <mc:Fallback>
-            <w:pict>
-              <v:shape w14:anchorId="115BE2E0" id="_x0000_s1145" type="#_x0000_t202" style="position:absolute;left:0;text-align:left;margin-left:147.3pt;margin-top:196.65pt;width:139.6pt;height:42pt;z-index:251805696;visibility:visible;mso-wrap-style:square;mso-width-percent:0;mso-wrap-distance-left:9pt;mso-wrap-distance-top:0;mso-wrap-distance-right:9pt;mso-wrap-distance-bottom:0;mso-position-horizontal:absolute;mso-position-horizontal-relative:text;mso-position-vertical:absolute;mso-position-vertical-relative:text;mso-width-percent:0;mso-width-relative:margin;v-text-anchor:top" o:gfxdata="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" fillcolor="white [3201]" strokecolor="#00b050" strokeweight="1pt">
-                <v:fill color2="#b8cce4 [1300]" focus="100%" type="gradient"/>
-                <v:shadow on="t" color="#243f60 [1604]" opacity=".5" offset="1pt"/>
-                <v:textbox>
-                  <w:txbxContent>
-                    <w:p>
-                      <w:pPr>
-                        <w:rPr>
-                          <w:lang w:val="en-US"/>
-                        </w:rPr>
-                      </w:pPr>
-                      <w:r>
-                        <w:rPr>
-                          <w:lang w:val="en-US"/>
-                        </w:rPr>
-                        <w:t>Button: Search database</w:t>
-                      </w:r>
-                    </w:p>
-                  </w:txbxContent>
-                </v:textbox>
-              </v:shape>
             </w:pict>
           </mc:Fallback>
         </mc:AlternateContent>
@@ -12975,6 +12977,8 @@
                             <w:pPr>
                               <w:jc w:val="center"/>
                             </w:pPr>
+                            <w:bookmarkStart w:id="0" w:name="_GoBack"/>
+                            <w:bookmarkEnd w:id="0"/>
                           </w:p>
                         </w:txbxContent>
                       </wps:txbx>

</xml_diff>